<commit_message>
Uploaded updated resume git add .
</commit_message>
<xml_diff>
--- a/Resume_JavaTechLead.docx
+++ b/Resume_JavaTechLead.docx
@@ -8,7 +8,7 @@
           <w:tab w:val="left" w:pos="3150"/>
           <w:tab w:val="center" w:pos="4680"/>
         </w:tabs>
-        <w:ind w:left="720"/>
+        <w:ind w:left="7200"/>
         <w:jc w:val="right"/>
         <w:rPr>
           <w:rFonts w:ascii="Verdana" w:hAnsi="Verdana" w:cs="Arial"/>
@@ -28,7 +28,7 @@
           <w:tab w:val="left" w:pos="3150"/>
           <w:tab w:val="center" w:pos="4680"/>
         </w:tabs>
-        <w:ind w:left="720"/>
+        <w:ind w:left="7200"/>
         <w:jc w:val="right"/>
         <w:rPr>
           <w:rFonts w:ascii="Verdana" w:hAnsi="Verdana" w:cs="Arial"/>
@@ -49,7 +49,7 @@
           <w:tab w:val="left" w:pos="3150"/>
           <w:tab w:val="center" w:pos="4680"/>
         </w:tabs>
-        <w:ind w:left="720"/>
+        <w:ind w:left="7200"/>
         <w:jc w:val="right"/>
         <w:rPr>
           <w:rFonts w:ascii="Verdana" w:hAnsi="Verdana" w:cs="Arial"/>
@@ -204,7 +204,19 @@
         <w:rPr>
           <w:rFonts w:ascii="Verdana" w:hAnsi="Verdana"/>
         </w:rPr>
-        <w:t xml:space="preserve"> performance and positively affects the bottom line through a long time commitment, contributing to the company's growth and in turn ensuring personal growth within the organization.</w:t>
+        <w:t xml:space="preserve"> performance and positively affects the bottom line through a long time commitment, contributing to the company's growth and in turn ensuring personal growth within</w:t>
+      </w:r>
+      <w:r>
+        <w:rPr>
+          <w:rFonts w:ascii="Verdana" w:hAnsi="Verdana"/>
+        </w:rPr>
+        <w:t xml:space="preserve"> </w:t>
+      </w:r>
+      <w:r>
+        <w:rPr>
+          <w:rFonts w:ascii="Verdana" w:hAnsi="Verdana"/>
+        </w:rPr>
+        <w:t>the organization.</w:t>
       </w:r>
     </w:p>
     <w:p>
@@ -582,7 +594,7 @@
         <w:pStyle w:val="NormalNotBold"/>
         <w:numPr>
           <w:ilvl w:val="0"/>
-          <w:numId w:val="34"/>
+          <w:numId w:val="37"/>
         </w:numPr>
         <w:rPr>
           <w:rFonts w:ascii="Verdana" w:hAnsi="Verdana"/>
@@ -609,8 +621,23 @@
       <w:r>
         <w:rPr>
           <w:rFonts w:ascii="Verdana" w:hAnsi="Verdana"/>
-        </w:rPr>
-        <w:t>Capgemini Services India Ltd, Pune</w:t>
+          <w:b/>
+        </w:rPr>
+        <w:t>Capgemini Services India</w:t>
+      </w:r>
+      <w:r>
+        <w:rPr>
+          <w:rFonts w:ascii="Verdana" w:hAnsi="Verdana"/>
+          <w:b/>
+        </w:rPr>
+        <w:t xml:space="preserve"> Pvt</w:t>
+      </w:r>
+      <w:r>
+        <w:rPr>
+          <w:rFonts w:ascii="Verdana" w:hAnsi="Verdana"/>
+          <w:b/>
+        </w:rPr>
+        <w:t xml:space="preserve"> Ltd, Pune</w:t>
       </w:r>
       <w:r>
         <w:rPr>
@@ -651,7 +678,7 @@
         <w:pStyle w:val="NormalNotBold"/>
         <w:numPr>
           <w:ilvl w:val="0"/>
-          <w:numId w:val="34"/>
+          <w:numId w:val="37"/>
         </w:numPr>
         <w:rPr>
           <w:rFonts w:ascii="Verdana" w:hAnsi="Verdana"/>
@@ -691,13 +718,37 @@
         <w:rPr>
           <w:rFonts w:ascii="Verdana" w:hAnsi="Verdana"/>
         </w:rPr>
+        <w:t>,</w:t>
+      </w:r>
+      <w:r>
+        <w:rPr>
+          <w:rFonts w:ascii="Verdana" w:hAnsi="Verdana"/>
+        </w:rPr>
         <w:t xml:space="preserve"> </w:t>
       </w:r>
       <w:r>
         <w:rPr>
           <w:rFonts w:ascii="Verdana" w:hAnsi="Verdana"/>
         </w:rPr>
-        <w:t>and SOLID design principles.</w:t>
+        <w:t>SOLID design principles</w:t>
+      </w:r>
+      <w:r>
+        <w:rPr>
+          <w:rFonts w:ascii="Verdana" w:hAnsi="Verdana"/>
+        </w:rPr>
+        <w:t xml:space="preserve"> and </w:t>
+      </w:r>
+      <w:r>
+        <w:rPr>
+          <w:rFonts w:ascii="Verdana" w:hAnsi="Verdana"/>
+        </w:rPr>
+        <w:t>commonly used Java SE/</w:t>
+      </w:r>
+      <w:r>
+        <w:rPr>
+          <w:rFonts w:ascii="Verdana" w:hAnsi="Verdana"/>
+        </w:rPr>
+        <w:t>EE design patterns.</w:t>
       </w:r>
     </w:p>
     <w:p>
@@ -705,7 +756,7 @@
         <w:pStyle w:val="NormalNotBold"/>
         <w:numPr>
           <w:ilvl w:val="0"/>
-          <w:numId w:val="34"/>
+          <w:numId w:val="37"/>
         </w:numPr>
         <w:rPr>
           <w:rFonts w:ascii="Verdana" w:hAnsi="Verdana"/>
@@ -715,19 +766,115 @@
         <w:rPr>
           <w:rFonts w:ascii="Verdana" w:hAnsi="Verdana"/>
         </w:rPr>
-        <w:t>Having ex</w:t>
-      </w:r>
-      <w:r>
-        <w:rPr>
-          <w:rFonts w:ascii="Verdana" w:hAnsi="Verdana"/>
-        </w:rPr>
-        <w:t>pertise of commonly used Java SE/</w:t>
-      </w:r>
-      <w:r>
-        <w:rPr>
-          <w:rFonts w:ascii="Verdana" w:hAnsi="Verdana"/>
-        </w:rPr>
-        <w:t>EE design patterns.</w:t>
+        <w:t xml:space="preserve">Good </w:t>
+      </w:r>
+      <w:r>
+        <w:rPr>
+          <w:rFonts w:ascii="Verdana" w:hAnsi="Verdana"/>
+        </w:rPr>
+        <w:t>e</w:t>
+      </w:r>
+      <w:r>
+        <w:rPr>
+          <w:rFonts w:ascii="Verdana" w:hAnsi="Verdana"/>
+        </w:rPr>
+        <w:t xml:space="preserve">xperience in </w:t>
+      </w:r>
+      <w:r>
+        <w:rPr>
+          <w:rFonts w:ascii="Verdana" w:hAnsi="Verdana"/>
+        </w:rPr>
+        <w:t xml:space="preserve">architectural </w:t>
+      </w:r>
+      <w:r>
+        <w:rPr>
+          <w:rFonts w:ascii="Verdana" w:hAnsi="Verdana"/>
+        </w:rPr>
+        <w:t>design</w:t>
+      </w:r>
+      <w:r>
+        <w:rPr>
+          <w:rFonts w:ascii="Verdana" w:hAnsi="Verdana"/>
+        </w:rPr>
+        <w:t xml:space="preserve"> and development of N</w:t>
+      </w:r>
+      <w:r>
+        <w:rPr>
+          <w:rFonts w:ascii="Verdana" w:hAnsi="Verdana"/>
+        </w:rPr>
+        <w:t>-Tier</w:t>
+      </w:r>
+      <w:r>
+        <w:rPr>
+          <w:rFonts w:ascii="Verdana" w:hAnsi="Verdana"/>
+        </w:rPr>
+        <w:t xml:space="preserve"> layered</w:t>
+      </w:r>
+      <w:r>
+        <w:rPr>
+          <w:rFonts w:ascii="Verdana" w:hAnsi="Verdana"/>
+        </w:rPr>
+        <w:t xml:space="preserve"> </w:t>
+      </w:r>
+      <w:r>
+        <w:rPr>
+          <w:rFonts w:ascii="Verdana" w:hAnsi="Verdana"/>
+        </w:rPr>
+        <w:t>e</w:t>
+      </w:r>
+      <w:r>
+        <w:rPr>
+          <w:rFonts w:ascii="Verdana" w:hAnsi="Verdana"/>
+        </w:rPr>
+        <w:t>nterprise</w:t>
+      </w:r>
+      <w:r>
+        <w:rPr>
+          <w:rFonts w:ascii="Verdana" w:hAnsi="Verdana"/>
+        </w:rPr>
+        <w:t xml:space="preserve"> </w:t>
+      </w:r>
+      <w:r>
+        <w:rPr>
+          <w:rFonts w:ascii="Verdana" w:hAnsi="Verdana"/>
+        </w:rPr>
+        <w:t>j</w:t>
+      </w:r>
+      <w:r>
+        <w:rPr>
+          <w:rFonts w:ascii="Verdana" w:hAnsi="Verdana"/>
+        </w:rPr>
+        <w:t>ava</w:t>
+      </w:r>
+      <w:r>
+        <w:rPr>
+          <w:rFonts w:ascii="Verdana" w:hAnsi="Verdana"/>
+        </w:rPr>
+        <w:t xml:space="preserve"> </w:t>
+      </w:r>
+      <w:r>
+        <w:rPr>
+          <w:rFonts w:ascii="Verdana" w:hAnsi="Verdana"/>
+        </w:rPr>
+        <w:t>a</w:t>
+      </w:r>
+      <w:r>
+        <w:rPr>
+          <w:rFonts w:ascii="Verdana" w:hAnsi="Verdana"/>
+        </w:rPr>
+        <w:t>pplication</w:t>
+      </w:r>
+      <w:r>
+        <w:rPr>
+          <w:rFonts w:ascii="Verdana" w:hAnsi="Verdana"/>
+        </w:rPr>
+        <w:t>s</w:t>
+      </w:r>
+      <w:r>
+        <w:rPr>
+          <w:rFonts w:ascii="Verdana" w:hAnsi="Verdana"/>
+        </w:rPr>
+        <w:t>.</w:t>
       </w:r>
     </w:p>
     <w:p>
@@ -735,7 +882,7 @@
         <w:pStyle w:val="NormalNotBold"/>
         <w:numPr>
           <w:ilvl w:val="0"/>
-          <w:numId w:val="34"/>
+          <w:numId w:val="37"/>
         </w:numPr>
         <w:rPr>
           <w:rFonts w:ascii="Verdana" w:hAnsi="Verdana"/>
@@ -745,49 +892,25 @@
         <w:rPr>
           <w:rFonts w:ascii="Verdana" w:hAnsi="Verdana"/>
         </w:rPr>
-        <w:t xml:space="preserve">Good </w:t>
-      </w:r>
-      <w:r>
-        <w:rPr>
-          <w:rFonts w:ascii="Verdana" w:hAnsi="Verdana"/>
-        </w:rPr>
-        <w:t>e</w:t>
-      </w:r>
-      <w:r>
-        <w:rPr>
-          <w:rFonts w:ascii="Verdana" w:hAnsi="Verdana"/>
-        </w:rPr>
-        <w:t xml:space="preserve">xperience in </w:t>
-      </w:r>
-      <w:r>
-        <w:rPr>
-          <w:rFonts w:ascii="Verdana" w:hAnsi="Verdana"/>
-        </w:rPr>
-        <w:t xml:space="preserve">architectural </w:t>
-      </w:r>
-      <w:r>
-        <w:rPr>
-          <w:rFonts w:ascii="Verdana" w:hAnsi="Verdana"/>
-        </w:rPr>
-        <w:t>design</w:t>
-      </w:r>
-      <w:r>
-        <w:rPr>
-          <w:rFonts w:ascii="Verdana" w:hAnsi="Verdana"/>
-        </w:rPr>
-        <w:t xml:space="preserve"> and development of N</w:t>
-      </w:r>
-      <w:r>
-        <w:rPr>
-          <w:rFonts w:ascii="Verdana" w:hAnsi="Verdana"/>
-        </w:rPr>
-        <w:t>-Tier</w:t>
-      </w:r>
-      <w:r>
-        <w:rPr>
-          <w:rFonts w:ascii="Verdana" w:hAnsi="Verdana"/>
-        </w:rPr>
-        <w:t xml:space="preserve"> layered</w:t>
+        <w:t>Experience in preparation of</w:t>
+      </w:r>
+      <w:r>
+        <w:rPr>
+          <w:rFonts w:ascii="Verdana" w:hAnsi="Verdana"/>
+        </w:rPr>
+        <w:t xml:space="preserve"> high</w:t>
+      </w:r>
+      <w:r>
+        <w:rPr>
+          <w:rFonts w:ascii="Verdana" w:hAnsi="Verdana"/>
+        </w:rPr>
+        <w:t xml:space="preserve"> and </w:t>
+      </w:r>
+      <w:r>
+        <w:rPr>
+          <w:rFonts w:ascii="Verdana" w:hAnsi="Verdana"/>
+        </w:rPr>
+        <w:t>low</w:t>
       </w:r>
       <w:r>
         <w:rPr>
@@ -799,61 +922,13 @@
         <w:rPr>
           <w:rFonts w:ascii="Verdana" w:hAnsi="Verdana"/>
         </w:rPr>
-        <w:t>e</w:t>
-      </w:r>
-      <w:r>
-        <w:rPr>
-          <w:rFonts w:ascii="Verdana" w:hAnsi="Verdana"/>
-        </w:rPr>
-        <w:t>nterprise</w:t>
-      </w:r>
-      <w:r>
-        <w:rPr>
-          <w:rFonts w:ascii="Verdana" w:hAnsi="Verdana"/>
-        </w:rPr>
-        <w:t xml:space="preserve"> </w:t>
-      </w:r>
-      <w:r>
-        <w:rPr>
-          <w:rFonts w:ascii="Verdana" w:hAnsi="Verdana"/>
-        </w:rPr>
-        <w:t>j</w:t>
-      </w:r>
-      <w:r>
-        <w:rPr>
-          <w:rFonts w:ascii="Verdana" w:hAnsi="Verdana"/>
-        </w:rPr>
-        <w:t>ava</w:t>
-      </w:r>
-      <w:r>
-        <w:rPr>
-          <w:rFonts w:ascii="Verdana" w:hAnsi="Verdana"/>
-        </w:rPr>
-        <w:t xml:space="preserve"> </w:t>
-      </w:r>
-      <w:r>
-        <w:rPr>
-          <w:rFonts w:ascii="Verdana" w:hAnsi="Verdana"/>
-        </w:rPr>
-        <w:t>a</w:t>
-      </w:r>
-      <w:r>
-        <w:rPr>
-          <w:rFonts w:ascii="Verdana" w:hAnsi="Verdana"/>
-        </w:rPr>
-        <w:t>pplication</w:t>
-      </w:r>
-      <w:r>
-        <w:rPr>
-          <w:rFonts w:ascii="Verdana" w:hAnsi="Verdana"/>
-        </w:rPr>
-        <w:t>s</w:t>
-      </w:r>
-      <w:r>
-        <w:rPr>
-          <w:rFonts w:ascii="Verdana" w:hAnsi="Verdana"/>
-        </w:rPr>
-        <w:t>.</w:t>
+        <w:t>le</w:t>
+      </w:r>
+      <w:r>
+        <w:rPr>
+          <w:rFonts w:ascii="Verdana" w:hAnsi="Verdana"/>
+        </w:rPr>
+        <w:t>vel technical specs and design documents.</w:t>
       </w:r>
     </w:p>
     <w:p>
@@ -861,7 +936,7 @@
         <w:pStyle w:val="NormalNotBold"/>
         <w:numPr>
           <w:ilvl w:val="0"/>
-          <w:numId w:val="34"/>
+          <w:numId w:val="37"/>
         </w:numPr>
         <w:rPr>
           <w:rFonts w:ascii="Verdana" w:hAnsi="Verdana"/>
@@ -871,7 +946,19 @@
         <w:rPr>
           <w:rFonts w:ascii="Verdana" w:hAnsi="Verdana"/>
         </w:rPr>
-        <w:t>Experience in preparation of functional, high, low</w:t>
+        <w:t>Having understanding</w:t>
+      </w:r>
+      <w:r>
+        <w:rPr>
+          <w:rFonts w:ascii="Verdana" w:hAnsi="Verdana"/>
+        </w:rPr>
+        <w:t xml:space="preserve"> of</w:t>
+      </w:r>
+      <w:r>
+        <w:rPr>
+          <w:rFonts w:ascii="Verdana" w:hAnsi="Verdana"/>
+        </w:rPr>
+        <w:t xml:space="preserve"> software development</w:t>
       </w:r>
       <w:r>
         <w:rPr>
@@ -883,13 +970,31 @@
         <w:rPr>
           <w:rFonts w:ascii="Verdana" w:hAnsi="Verdana"/>
         </w:rPr>
-        <w:t>le</w:t>
-      </w:r>
-      <w:r>
-        <w:rPr>
-          <w:rFonts w:ascii="Verdana" w:hAnsi="Verdana"/>
-        </w:rPr>
-        <w:t>vel technical specs and design documents.</w:t>
+        <w:t>methodo</w:t>
+      </w:r>
+      <w:r>
+        <w:rPr>
+          <w:rFonts w:ascii="Verdana" w:hAnsi="Verdana"/>
+        </w:rPr>
+        <w:t>lo</w:t>
+      </w:r>
+      <w:r>
+        <w:rPr>
+          <w:rFonts w:ascii="Verdana" w:hAnsi="Verdana"/>
+        </w:rPr>
+        <w:t>gies like Waterfall, Agile</w:t>
+      </w:r>
+      <w:r>
+        <w:rPr>
+          <w:rFonts w:ascii="Verdana" w:hAnsi="Verdana"/>
+        </w:rPr>
+        <w:t xml:space="preserve"> and DevOps tooling as well</w:t>
+      </w:r>
+      <w:r>
+        <w:rPr>
+          <w:rFonts w:ascii="Verdana" w:hAnsi="Verdana"/>
+        </w:rPr>
+        <w:t>.</w:t>
       </w:r>
     </w:p>
     <w:p>
@@ -897,7 +1002,7 @@
         <w:pStyle w:val="NormalNotBold"/>
         <w:numPr>
           <w:ilvl w:val="0"/>
-          <w:numId w:val="34"/>
+          <w:numId w:val="37"/>
         </w:numPr>
         <w:rPr>
           <w:rFonts w:ascii="Verdana" w:hAnsi="Verdana"/>
@@ -907,15 +1012,73 @@
         <w:rPr>
           <w:rFonts w:ascii="Verdana" w:hAnsi="Verdana"/>
         </w:rPr>
-        <w:t>Having extensive experience in understanding business logic and resolving the business requirements into software terms.</w:t>
-      </w:r>
+        <w:t>Conducted account/project level technical trainings and</w:t>
+      </w:r>
+      <w:r>
+        <w:rPr>
+          <w:rFonts w:ascii="Verdana" w:hAnsi="Verdana"/>
+        </w:rPr>
+        <w:t xml:space="preserve"> experience in preparing</w:t>
+      </w:r>
+      <w:r>
+        <w:rPr>
+          <w:rFonts w:ascii="Verdana" w:hAnsi="Verdana"/>
+        </w:rPr>
+        <w:t xml:space="preserve"> RFPs for bringing</w:t>
+      </w:r>
+      <w:r>
+        <w:rPr>
+          <w:rFonts w:ascii="Verdana" w:hAnsi="Verdana"/>
+        </w:rPr>
+        <w:t xml:space="preserve"> new</w:t>
+      </w:r>
+      <w:r>
+        <w:rPr>
+          <w:rFonts w:ascii="Verdana" w:hAnsi="Verdana"/>
+        </w:rPr>
+        <w:t xml:space="preserve"> projects.</w:t>
+      </w:r>
+    </w:p>
+    <w:p>
+      <w:pPr>
+        <w:pStyle w:val="NormalNotBold"/>
+        <w:rPr>
+          <w:rFonts w:ascii="Verdana" w:hAnsi="Verdana"/>
+        </w:rPr>
+      </w:pPr>
+    </w:p>
+    <w:p>
+      <w:pPr>
+        <w:pStyle w:val="NormalNotBold"/>
+        <w:ind w:firstLine="0"/>
+        <w:rPr>
+          <w:rFonts w:ascii="Verdana" w:hAnsi="Verdana"/>
+          <w:b/>
+        </w:rPr>
+      </w:pPr>
+      <w:r>
+        <w:rPr>
+          <w:rFonts w:ascii="Verdana" w:hAnsi="Verdana"/>
+          <w:b/>
+        </w:rPr>
+        <w:t>DevOps Exposure</w:t>
+      </w:r>
+    </w:p>
+    <w:p>
+      <w:pPr>
+        <w:pStyle w:val="NormalNotBold"/>
+        <w:ind w:firstLine="0"/>
+        <w:rPr>
+          <w:rFonts w:ascii="Verdana" w:hAnsi="Verdana"/>
+        </w:rPr>
+      </w:pPr>
     </w:p>
     <w:p>
       <w:pPr>
         <w:pStyle w:val="NormalNotBold"/>
         <w:numPr>
           <w:ilvl w:val="0"/>
-          <w:numId w:val="34"/>
+          <w:numId w:val="38"/>
         </w:numPr>
         <w:rPr>
           <w:rFonts w:ascii="Verdana" w:hAnsi="Verdana"/>
@@ -925,25 +1088,55 @@
         <w:rPr>
           <w:rFonts w:ascii="Verdana" w:hAnsi="Verdana"/>
         </w:rPr>
-        <w:t>Excellent team player</w:t>
-      </w:r>
-      <w:r>
-        <w:rPr>
-          <w:rFonts w:ascii="Verdana" w:hAnsi="Verdana"/>
-        </w:rPr>
-        <w:t>/mentor</w:t>
-      </w:r>
-      <w:r>
-        <w:rPr>
-          <w:rFonts w:ascii="Verdana" w:hAnsi="Verdana"/>
-        </w:rPr>
-        <w:t xml:space="preserve"> with problem-solving and trouble-shooting capabilities</w:t>
-      </w:r>
-      <w:r>
-        <w:rPr>
-          <w:rFonts w:ascii="Verdana" w:hAnsi="Verdana"/>
-        </w:rPr>
-        <w:t>.</w:t>
+        <w:t>Expertise</w:t>
+      </w:r>
+      <w:r>
+        <w:rPr>
+          <w:rFonts w:ascii="Verdana" w:hAnsi="Verdana"/>
+        </w:rPr>
+        <w:t xml:space="preserve"> in building JEE artifacts like JAR,WAR,EAR and OSGI bundles</w:t>
+      </w:r>
+      <w:r>
+        <w:rPr>
+          <w:rFonts w:ascii="Verdana" w:hAnsi="Verdana"/>
+        </w:rPr>
+        <w:t>/</w:t>
+      </w:r>
+      <w:r>
+        <w:rPr>
+          <w:rFonts w:ascii="Verdana" w:hAnsi="Verdana"/>
+        </w:rPr>
+        <w:t>composite</w:t>
+      </w:r>
+      <w:r>
+        <w:rPr>
+          <w:rFonts w:ascii="Verdana" w:hAnsi="Verdana"/>
+        </w:rPr>
+        <w:t xml:space="preserve"> </w:t>
+      </w:r>
+      <w:r>
+        <w:rPr>
+          <w:rFonts w:ascii="Verdana" w:hAnsi="Verdana"/>
+        </w:rPr>
+        <w:t>bundles</w:t>
+      </w:r>
+      <w:r>
+        <w:rPr>
+          <w:rFonts w:ascii="Verdana" w:hAnsi="Verdana"/>
+        </w:rPr>
+        <w:t xml:space="preserve"> using MAVEN</w:t>
+      </w:r>
+      <w:r>
+        <w:rPr>
+          <w:rFonts w:ascii="Verdana" w:hAnsi="Verdana"/>
+        </w:rPr>
+        <w:t xml:space="preserve"> right from scratch</w:t>
+      </w:r>
+      <w:r>
+        <w:rPr>
+          <w:rFonts w:ascii="Verdana" w:hAnsi="Verdana"/>
+        </w:rPr>
+        <w:t xml:space="preserve">.  </w:t>
       </w:r>
     </w:p>
     <w:p>
@@ -951,263 +1144,7 @@
         <w:pStyle w:val="NormalNotBold"/>
         <w:numPr>
           <w:ilvl w:val="0"/>
-          <w:numId w:val="34"/>
-        </w:numPr>
-        <w:rPr>
-          <w:rFonts w:ascii="Verdana" w:hAnsi="Verdana"/>
-        </w:rPr>
-      </w:pPr>
-      <w:r>
-        <w:rPr>
-          <w:rFonts w:ascii="Verdana" w:hAnsi="Verdana"/>
-        </w:rPr>
-        <w:t>Extensive experience in handling developers &amp; executing the project into great success</w:t>
-      </w:r>
-      <w:r>
-        <w:rPr>
-          <w:rFonts w:ascii="Verdana" w:hAnsi="Verdana"/>
-        </w:rPr>
-        <w:t>.</w:t>
-      </w:r>
-    </w:p>
-    <w:p>
-      <w:pPr>
-        <w:pStyle w:val="NormalNotBold"/>
-        <w:numPr>
-          <w:ilvl w:val="0"/>
-          <w:numId w:val="34"/>
-        </w:numPr>
-        <w:rPr>
-          <w:rFonts w:ascii="Verdana" w:hAnsi="Verdana"/>
-        </w:rPr>
-      </w:pPr>
-      <w:r>
-        <w:rPr>
-          <w:rFonts w:ascii="Verdana" w:hAnsi="Verdana"/>
-        </w:rPr>
-        <w:t>Having understanding</w:t>
-      </w:r>
-      <w:r>
-        <w:rPr>
-          <w:rFonts w:ascii="Verdana" w:hAnsi="Verdana"/>
-        </w:rPr>
-        <w:t xml:space="preserve"> of</w:t>
-      </w:r>
-      <w:r>
-        <w:rPr>
-          <w:rFonts w:ascii="Verdana" w:hAnsi="Verdana"/>
-        </w:rPr>
-        <w:t xml:space="preserve"> software development</w:t>
-      </w:r>
-      <w:r>
-        <w:rPr>
-          <w:rFonts w:ascii="Verdana" w:hAnsi="Verdana"/>
-        </w:rPr>
-        <w:t xml:space="preserve"> </w:t>
-      </w:r>
-      <w:r>
-        <w:rPr>
-          <w:rFonts w:ascii="Verdana" w:hAnsi="Verdana"/>
-        </w:rPr>
-        <w:t>methodo</w:t>
-      </w:r>
-      <w:r>
-        <w:rPr>
-          <w:rFonts w:ascii="Verdana" w:hAnsi="Verdana"/>
-        </w:rPr>
-        <w:t>lo</w:t>
-      </w:r>
-      <w:r>
-        <w:rPr>
-          <w:rFonts w:ascii="Verdana" w:hAnsi="Verdana"/>
-        </w:rPr>
-        <w:t>gies like Waterfall, Agile</w:t>
-      </w:r>
-      <w:r>
-        <w:rPr>
-          <w:rFonts w:ascii="Verdana" w:hAnsi="Verdana"/>
-        </w:rPr>
-        <w:t xml:space="preserve"> and DevOps tooling as well</w:t>
-      </w:r>
-      <w:r>
-        <w:rPr>
-          <w:rFonts w:ascii="Verdana" w:hAnsi="Verdana"/>
-        </w:rPr>
-        <w:t>.</w:t>
-      </w:r>
-    </w:p>
-    <w:p>
-      <w:pPr>
-        <w:pStyle w:val="NormalNotBold"/>
-        <w:numPr>
-          <w:ilvl w:val="0"/>
-          <w:numId w:val="34"/>
-        </w:numPr>
-        <w:rPr>
-          <w:rFonts w:ascii="Verdana" w:hAnsi="Verdana"/>
-        </w:rPr>
-      </w:pPr>
-      <w:r>
-        <w:rPr>
-          <w:rFonts w:ascii="Verdana" w:hAnsi="Verdana"/>
-        </w:rPr>
-        <w:t>Conducted account/project level technical trainings and prepared RFPs for bringing projects.</w:t>
-      </w:r>
-    </w:p>
-    <w:p>
-      <w:pPr>
-        <w:pStyle w:val="NormalNotBold"/>
-        <w:numPr>
-          <w:ilvl w:val="0"/>
-          <w:numId w:val="34"/>
-        </w:numPr>
-        <w:rPr>
-          <w:rFonts w:ascii="Verdana" w:hAnsi="Verdana"/>
-        </w:rPr>
-      </w:pPr>
-      <w:r>
-        <w:rPr>
-          <w:rFonts w:ascii="Verdana" w:hAnsi="Verdana"/>
-        </w:rPr>
-        <w:t>Implemented and supported System</w:t>
-      </w:r>
-      <w:r>
-        <w:rPr>
-          <w:rFonts w:ascii="Verdana" w:hAnsi="Verdana"/>
-        </w:rPr>
-        <w:t>s</w:t>
-      </w:r>
-      <w:r>
-        <w:rPr>
-          <w:rFonts w:ascii="Verdana" w:hAnsi="Verdana"/>
-        </w:rPr>
-        <w:t xml:space="preserve"> at Client's site under extreme deadlines.</w:t>
-      </w:r>
-    </w:p>
-    <w:p>
-      <w:pPr>
-        <w:pStyle w:val="NormalNotBold"/>
-        <w:numPr>
-          <w:ilvl w:val="0"/>
-          <w:numId w:val="34"/>
-        </w:numPr>
-        <w:rPr>
-          <w:rFonts w:ascii="Verdana" w:hAnsi="Verdana"/>
-        </w:rPr>
-      </w:pPr>
-      <w:r>
-        <w:rPr>
-          <w:rFonts w:ascii="Verdana" w:hAnsi="Verdana"/>
-        </w:rPr>
-        <w:t>Better</w:t>
-      </w:r>
-      <w:r>
-        <w:rPr>
-          <w:rFonts w:ascii="Verdana" w:hAnsi="Verdana"/>
-        </w:rPr>
-        <w:t xml:space="preserve"> understanding of cloud computing.</w:t>
-      </w:r>
-    </w:p>
-    <w:p>
-      <w:pPr>
-        <w:pStyle w:val="NormalNotBold"/>
-        <w:rPr>
-          <w:rFonts w:ascii="Verdana" w:hAnsi="Verdana"/>
-        </w:rPr>
-      </w:pPr>
-    </w:p>
-    <w:p>
-      <w:pPr>
-        <w:pStyle w:val="NormalNotBold"/>
-        <w:ind w:firstLine="360"/>
-        <w:rPr>
-          <w:rFonts w:ascii="Verdana" w:hAnsi="Verdana"/>
-          <w:b/>
-        </w:rPr>
-      </w:pPr>
-      <w:r>
-        <w:rPr>
-          <w:rFonts w:ascii="Verdana" w:hAnsi="Verdana"/>
-          <w:b/>
-        </w:rPr>
-        <w:t>DevOps Exposure</w:t>
-      </w:r>
-    </w:p>
-    <w:p>
-      <w:pPr>
-        <w:pStyle w:val="NormalNotBold"/>
-        <w:ind w:firstLine="0"/>
-        <w:rPr>
-          <w:rFonts w:ascii="Verdana" w:hAnsi="Verdana"/>
-        </w:rPr>
-      </w:pPr>
-    </w:p>
-    <w:p>
-      <w:pPr>
-        <w:pStyle w:val="NormalNotBold"/>
-        <w:numPr>
-          <w:ilvl w:val="0"/>
-          <w:numId w:val="34"/>
-        </w:numPr>
-        <w:rPr>
-          <w:rFonts w:ascii="Verdana" w:hAnsi="Verdana"/>
-        </w:rPr>
-      </w:pPr>
-      <w:r>
-        <w:rPr>
-          <w:rFonts w:ascii="Verdana" w:hAnsi="Verdana"/>
-        </w:rPr>
-        <w:t>Expertise</w:t>
-      </w:r>
-      <w:r>
-        <w:rPr>
-          <w:rFonts w:ascii="Verdana" w:hAnsi="Verdana"/>
-        </w:rPr>
-        <w:t xml:space="preserve"> in building JEE artifacts like JAR,WAR,EAR and OSGI bundles</w:t>
-      </w:r>
-      <w:r>
-        <w:rPr>
-          <w:rFonts w:ascii="Verdana" w:hAnsi="Verdana"/>
-        </w:rPr>
-        <w:t>/</w:t>
-      </w:r>
-      <w:r>
-        <w:rPr>
-          <w:rFonts w:ascii="Verdana" w:hAnsi="Verdana"/>
-        </w:rPr>
-        <w:t>composite</w:t>
-      </w:r>
-      <w:r>
-        <w:rPr>
-          <w:rFonts w:ascii="Verdana" w:hAnsi="Verdana"/>
-        </w:rPr>
-        <w:t xml:space="preserve"> bundles</w:t>
-      </w:r>
-      <w:r>
-        <w:rPr>
-          <w:rFonts w:ascii="Verdana" w:hAnsi="Verdana"/>
-        </w:rPr>
-        <w:t xml:space="preserve"> using MAVEN</w:t>
-      </w:r>
-      <w:r>
-        <w:rPr>
-          <w:rFonts w:ascii="Verdana" w:hAnsi="Verdana"/>
-        </w:rPr>
-        <w:t xml:space="preserve"> right from scratch</w:t>
-      </w:r>
-      <w:r>
-        <w:rPr>
-          <w:rFonts w:ascii="Verdana" w:hAnsi="Verdana"/>
-        </w:rPr>
-        <w:t xml:space="preserve">.  </w:t>
-      </w:r>
-    </w:p>
-    <w:p>
-      <w:pPr>
-        <w:pStyle w:val="NormalNotBold"/>
-        <w:numPr>
-          <w:ilvl w:val="0"/>
-          <w:numId w:val="34"/>
+          <w:numId w:val="38"/>
         </w:numPr>
         <w:rPr>
           <w:rFonts w:ascii="Verdana" w:hAnsi="Verdana"/>
@@ -1434,7 +1371,7 @@
           <w:rFonts w:ascii="Verdana" w:hAnsi="Verdana" w:cs="Arial"/>
           <w:b w:val="0"/>
         </w:rPr>
-        <w:t>,</w:t>
+        <w:t xml:space="preserve"> and</w:t>
       </w:r>
       <w:r>
         <w:rPr>
@@ -1449,13 +1386,6 @@
           <w:b w:val="0"/>
         </w:rPr>
         <w:t>SQL</w:t>
-      </w:r>
-      <w:r>
-        <w:rPr>
-          <w:rFonts w:ascii="Verdana" w:hAnsi="Verdana" w:cs="Arial"/>
-          <w:b w:val="0"/>
-        </w:rPr>
-        <w:t xml:space="preserve"> and NoSQL</w:t>
       </w:r>
       <w:r>
         <w:rPr>
@@ -1685,7 +1615,7 @@
           <w:rFonts w:ascii="Verdana" w:hAnsi="Verdana" w:cs="Arial"/>
           <w:b w:val="0"/>
         </w:rPr>
-        <w:t>/Batch/ORM/DataJPA</w:t>
+        <w:t>/ORM</w:t>
       </w:r>
       <w:r>
         <w:rPr>
@@ -1749,7 +1679,6 @@
           <w:numId w:val="18"/>
         </w:numPr>
         <w:ind w:left="720"/>
-        <w:jc w:val="left"/>
         <w:rPr>
           <w:rFonts w:ascii="Verdana" w:hAnsi="Verdana" w:cs="Arial"/>
           <w:b w:val="0"/>
@@ -1782,7 +1711,7 @@
           <w:b w:val="0"/>
         </w:rPr>
         <w:tab/>
-        <w:t>EJB 2.1/3.0</w:t>
+        <w:t>EJB 2.x/3.x</w:t>
       </w:r>
       <w:r>
         <w:rPr>
@@ -1973,7 +1902,7 @@
           <w:b w:val="0"/>
         </w:rPr>
         <w:tab/>
-        <w:t>Log4j and SLF4j.</w:t>
+        <w:t>Log4j.</w:t>
       </w:r>
     </w:p>
     <w:p>
@@ -2199,7 +2128,21 @@
           <w:rFonts w:ascii="Verdana" w:eastAsia="MS Mincho" w:hAnsi="Verdana" w:cs="Arial"/>
           <w:b w:val="0"/>
         </w:rPr>
-        <w:t>, RTC, Git, JIRA, Confluence and Ansible</w:t>
+        <w:t>, RTC, Git, JIRA</w:t>
+      </w:r>
+      <w:r>
+        <w:rPr>
+          <w:rFonts w:ascii="Verdana" w:eastAsia="MS Mincho" w:hAnsi="Verdana" w:cs="Arial"/>
+          <w:b w:val="0"/>
+        </w:rPr>
+        <w:t xml:space="preserve"> and</w:t>
+      </w:r>
+      <w:r>
+        <w:rPr>
+          <w:rFonts w:ascii="Verdana" w:eastAsia="MS Mincho" w:hAnsi="Verdana" w:cs="Arial"/>
+          <w:b w:val="0"/>
+        </w:rPr>
+        <w:t xml:space="preserve"> Confluence</w:t>
       </w:r>
       <w:r>
         <w:rPr>
@@ -2227,7 +2170,6 @@
           <w:rFonts w:ascii="Verdana" w:eastAsia="MS Mincho" w:hAnsi="Verdana" w:cs="Arial"/>
           <w:b w:val="0"/>
         </w:rPr>
-        <w:lastRenderedPageBreak/>
         <w:t>Un</w:t>
       </w:r>
       <w:r>
@@ -2337,18 +2279,24 @@
           <w:numId w:val="18"/>
         </w:numPr>
         <w:ind w:left="720" w:right="720"/>
-        <w:jc w:val="left"/>
-        <w:rPr>
-          <w:rFonts w:ascii="Verdana" w:eastAsia="MS Mincho" w:hAnsi="Verdana" w:cs="Arial"/>
-          <w:b w:val="0"/>
-        </w:rPr>
-      </w:pPr>
-      <w:r>
-        <w:rPr>
-          <w:rFonts w:ascii="Verdana" w:eastAsia="MS Mincho" w:hAnsi="Verdana" w:cs="Arial"/>
-          <w:b w:val="0"/>
-        </w:rPr>
-        <w:t>Other Tool</w:t>
+        <w:rPr>
+          <w:rFonts w:ascii="Verdana" w:eastAsia="MS Mincho" w:hAnsi="Verdana" w:cs="Arial"/>
+          <w:b w:val="0"/>
+        </w:rPr>
+      </w:pPr>
+      <w:r>
+        <w:rPr>
+          <w:rFonts w:ascii="Verdana" w:eastAsia="MS Mincho" w:hAnsi="Verdana" w:cs="Arial"/>
+          <w:b w:val="0"/>
+        </w:rPr>
+        <w:t xml:space="preserve">Utility </w:t>
+      </w:r>
+      <w:r>
+        <w:rPr>
+          <w:rFonts w:ascii="Verdana" w:eastAsia="MS Mincho" w:hAnsi="Verdana" w:cs="Arial"/>
+          <w:b w:val="0"/>
+        </w:rPr>
+        <w:t>Tool</w:t>
       </w:r>
       <w:r>
         <w:rPr>
@@ -2389,13 +2337,6 @@
         <w:rPr>
           <w:rFonts w:ascii="Verdana" w:eastAsia="MS Mincho" w:hAnsi="Verdana" w:cs="Arial"/>
           <w:b w:val="0"/>
-        </w:rPr>
-        <w:t xml:space="preserve"> SonarQube,</w:t>
-      </w:r>
-      <w:r>
-        <w:rPr>
-          <w:rFonts w:ascii="Verdana" w:eastAsia="MS Mincho" w:hAnsi="Verdana" w:cs="Arial"/>
-          <w:b w:val="0"/>
           <w:bCs/>
         </w:rPr>
         <w:t>Toad,StarUML,Putty,Umlet,WinSCP</w:t>
@@ -2404,7 +2345,6 @@
     <w:p>
       <w:pPr>
         <w:ind w:left="3600" w:right="720"/>
-        <w:jc w:val="left"/>
         <w:rPr>
           <w:rFonts w:ascii="Verdana" w:eastAsia="MS Mincho" w:hAnsi="Verdana" w:cs="Arial"/>
           <w:b w:val="0"/>
@@ -2644,6 +2584,7 @@
           <w:b w:val="0"/>
           <w:bCs/>
         </w:rPr>
+        <w:lastRenderedPageBreak/>
         <w:t>JBoss 4.0</w:t>
       </w:r>
       <w:r>
@@ -2696,6 +2637,13 @@
           <w:rFonts w:ascii="Verdana" w:eastAsia="MS Mincho" w:hAnsi="Verdana" w:cs="Arial"/>
           <w:b w:val="0"/>
         </w:rPr>
+        <w:t>R</w:t>
+      </w:r>
+      <w:r>
+        <w:rPr>
+          <w:rFonts w:ascii="Verdana" w:eastAsia="MS Mincho" w:hAnsi="Verdana" w:cs="Arial"/>
+          <w:b w:val="0"/>
+        </w:rPr>
         <w:t>DBMS</w:t>
       </w:r>
       <w:r>
@@ -2718,27 +2666,7 @@
           <w:b w:val="0"/>
         </w:rPr>
         <w:tab/>
-      </w:r>
-      <w:r>
-        <w:rPr>
-          <w:rFonts w:ascii="Verdana" w:eastAsia="MS Mincho" w:hAnsi="Verdana" w:cs="Arial"/>
-          <w:b w:val="0"/>
-        </w:rPr>
-        <w:tab/>
-      </w:r>
-      <w:r>
-        <w:rPr>
-          <w:rFonts w:ascii="Verdana" w:eastAsia="MS Mincho" w:hAnsi="Verdana" w:cs="Arial"/>
-          <w:b w:val="0"/>
-        </w:rPr>
         <w:t>Oracle</w:t>
-      </w:r>
-      <w:r>
-        <w:rPr>
-          <w:rFonts w:ascii="Verdana" w:eastAsia="MS Mincho" w:hAnsi="Verdana" w:cs="Arial"/>
-          <w:b w:val="0"/>
-        </w:rPr>
-        <w:t xml:space="preserve"> and MongoDB</w:t>
       </w:r>
       <w:r>
         <w:rPr>
@@ -4246,15 +4174,7 @@
           <w:rFonts w:ascii="Verdana" w:hAnsi="Verdana" w:cs="Arial"/>
           <w:szCs w:val="20"/>
         </w:rPr>
-        <w:t xml:space="preserve">Phoenix is a cash management system which acquire the data for the required customers information across UK (which includes Guernsey, Jersey, Isle of Man, Cyprus, Belfast and Gibraltar) and related account information from various source systems like CS, UKBA and </w:t>
-      </w:r>
-      <w:r>
-        <w:rPr>
-          <w:rFonts w:ascii="Verdana" w:hAnsi="Verdana" w:cs="Arial"/>
-          <w:szCs w:val="20"/>
-        </w:rPr>
-        <w:lastRenderedPageBreak/>
-        <w:t>SOLD and this data will be provided to Phoenix in batch mode. The CDI shall consolidate customer information to provide a single store containing commercial customer and account associations. It will provide the customized stewardship screens to bank users/Phoenix administrators and data stewards to provision customers and accounts required by Phoenix in order to register customers to access its services.</w:t>
+        <w:t>Phoenix is a cash management system which acquire the data for the required customers information across UK (which includes Guernsey, Jersey, Isle of Man, Cyprus, Belfast and Gibraltar) and related account information from various source systems like CS, UKBA and SOLD and this data will be provided to Phoenix in batch mode. The CDI shall consolidate customer information to provide a single store containing commercial customer and account associations. It will provide the customized stewardship screens to bank users/Phoenix administrators and data stewards to provision customers and accounts required by Phoenix in order to register customers to access its services.</w:t>
       </w:r>
     </w:p>
     <w:p>
@@ -5382,14 +5302,7 @@
         <w:rPr>
           <w:rFonts w:ascii="Verdana" w:hAnsi="Verdana" w:cs="Arial"/>
         </w:rPr>
-        <w:t xml:space="preserve">ime and improve operations efficiencies by reducing manual swivel chair </w:t>
-      </w:r>
-      <w:r>
-        <w:rPr>
-          <w:rFonts w:ascii="Verdana" w:hAnsi="Verdana" w:cs="Arial"/>
-        </w:rPr>
-        <w:lastRenderedPageBreak/>
-        <w:t xml:space="preserve">into </w:t>
+        <w:t xml:space="preserve">ime and improve operations efficiencies by reducing manual swivel chair into </w:t>
       </w:r>
       <w:r>
         <w:rPr>
@@ -5515,6 +5428,7 @@
           <w:rFonts w:ascii="Verdana" w:hAnsi="Verdana" w:cs="Arial"/>
           <w:szCs w:val="20"/>
         </w:rPr>
+        <w:lastRenderedPageBreak/>
         <w:tab/>
       </w:r>
       <w:r>
@@ -6557,7 +6471,7 @@
           <w:rFonts w:ascii="Verdana" w:hAnsi="Verdana" w:cs="Arial"/>
           <w:szCs w:val="20"/>
         </w:rPr>
-        <w:t xml:space="preserve">The project aims to utilize customer/contract related Customer Data Integration (CDI) information to provide solutions to Global Pricing Tool. In addition new Entities would be </w:t>
+        <w:t xml:space="preserve">The project aims to utilize customer/contract related Customer Data Integration (CDI) information to provide solutions to Global Pricing Tool. In addition new Entities would be acquired to cater to the program requirement. The current Barclays Corporate Debt, Trade and Liquidity pricing systems have evolved in a disjointed manner over the last several years. While many tactical changes throughout the global network have delivered local successes, the evolution over time has led to a balkanized and inefficient system that is in need of consolidation and modernization. This evolution-by-part is not designed to enable regional and global strategies and </w:t>
       </w:r>
       <w:r>
         <w:rPr>
@@ -6565,7 +6479,7 @@
           <w:szCs w:val="20"/>
         </w:rPr>
         <w:lastRenderedPageBreak/>
-        <w:t>acquired to cater to the program requirement. The current Barclays Corporate Debt, Trade and Liquidity pricing systems have evolved in a disjointed manner over the last several years. While many tactical changes throughout the global network have delivered local successes, the evolution over time has led to a balkanized and inefficient system that is in need of consolidation and modernization. This evolution-by-part is not designed to enable regional and global strategies and has led to myriad of challenges. The overall project goal is to create and implement a globally standardized intuitive system that seamlessly accepts inputs from local systems and creates internationally recognizable and useful outputs. Customer Data Integration (CDI) would help achieve this state by acting as the single reliable source of data for Global Pricing Tool (GPT) instead of interfacing with multiple systems.</w:t>
+        <w:t>has led to myriad of challenges. The overall project goal is to create and implement a globally standardized intuitive system that seamlessly accepts inputs from local systems and creates internationally recognizable and useful outputs. Customer Data Integration (CDI) would help achieve this state by acting as the single reliable source of data for Global Pricing Tool (GPT) instead of interfacing with multiple systems.</w:t>
       </w:r>
     </w:p>
     <w:p>
@@ -7712,7 +7626,7 @@
           <w:sz w:val="20"/>
           <w:szCs w:val="20"/>
         </w:rPr>
-        <w:t xml:space="preserve">ompany. Using this application user can create new contractors and edit the details. This application also provides search screen to find </w:t>
+        <w:t xml:space="preserve">ompany. Using this application user can create new contractors and edit the details. This application also provides search screen to find the contractors available on the specific location based on </w:t>
       </w:r>
       <w:r>
         <w:rPr>
@@ -7720,103 +7634,106 @@
           <w:sz w:val="20"/>
           <w:szCs w:val="20"/>
         </w:rPr>
+        <w:t>z</w:t>
+      </w:r>
+      <w:r>
+        <w:rPr>
+          <w:rFonts w:ascii="Verdana" w:hAnsi="Verdana" w:cs="Arial"/>
+          <w:sz w:val="20"/>
+          <w:szCs w:val="20"/>
+        </w:rPr>
+        <w:t xml:space="preserve">ones and </w:t>
+      </w:r>
+      <w:r>
+        <w:rPr>
+          <w:rFonts w:ascii="Verdana" w:hAnsi="Verdana" w:cs="Arial"/>
+          <w:sz w:val="20"/>
+          <w:szCs w:val="20"/>
+        </w:rPr>
+        <w:t>o</w:t>
+      </w:r>
+      <w:r>
+        <w:rPr>
+          <w:rFonts w:ascii="Verdana" w:hAnsi="Verdana" w:cs="Arial"/>
+          <w:sz w:val="20"/>
+          <w:szCs w:val="20"/>
+        </w:rPr>
+        <w:t>peration centers.</w:t>
+      </w:r>
+      <w:r>
+        <w:rPr>
+          <w:rFonts w:ascii="Verdana" w:hAnsi="Verdana" w:cs="Arial"/>
+          <w:sz w:val="20"/>
+          <w:szCs w:val="20"/>
+        </w:rPr>
+        <w:t xml:space="preserve">  It also includes creating and updating</w:t>
+      </w:r>
+      <w:r>
+        <w:rPr>
+          <w:rFonts w:ascii="Verdana" w:hAnsi="Verdana" w:cs="Arial"/>
+          <w:sz w:val="20"/>
+          <w:szCs w:val="20"/>
+        </w:rPr>
+        <w:t xml:space="preserve"> Machines</w:t>
+      </w:r>
+      <w:r>
+        <w:rPr>
+          <w:rFonts w:ascii="Verdana" w:hAnsi="Verdana" w:cs="Arial"/>
+          <w:sz w:val="20"/>
+          <w:szCs w:val="20"/>
+        </w:rPr>
+        <w:t xml:space="preserve"> which are </w:t>
+      </w:r>
+      <w:r>
+        <w:rPr>
+          <w:rFonts w:ascii="Verdana" w:hAnsi="Verdana" w:cs="Arial"/>
+          <w:sz w:val="20"/>
+          <w:szCs w:val="20"/>
+        </w:rPr>
+        <w:t>assign</w:t>
+      </w:r>
+      <w:r>
+        <w:rPr>
+          <w:rFonts w:ascii="Verdana" w:hAnsi="Verdana" w:cs="Arial"/>
+          <w:sz w:val="20"/>
+          <w:szCs w:val="20"/>
+        </w:rPr>
+        <w:t>ed</w:t>
+      </w:r>
+      <w:r>
+        <w:rPr>
+          <w:rFonts w:ascii="Verdana" w:hAnsi="Verdana" w:cs="Arial"/>
+          <w:sz w:val="20"/>
+          <w:szCs w:val="20"/>
+        </w:rPr>
+        <w:t xml:space="preserve"> to Contractors.</w:t>
+      </w:r>
+    </w:p>
+    <w:p>
+      <w:pPr>
+        <w:pStyle w:val="NormalWeb"/>
+        <w:ind w:firstLine="720"/>
+        <w:rPr>
+          <w:rFonts w:ascii="Verdana" w:hAnsi="Verdana" w:cs="Arial"/>
+          <w:sz w:val="20"/>
+          <w:szCs w:val="20"/>
+        </w:rPr>
+      </w:pPr>
+    </w:p>
+    <w:p>
+      <w:pPr>
+        <w:jc w:val="left"/>
+        <w:rPr>
+          <w:rFonts w:ascii="Verdana" w:hAnsi="Verdana" w:cs="Arial"/>
+          <w:lang w:eastAsia="en-IN"/>
+        </w:rPr>
+      </w:pPr>
+      <w:r>
+        <w:rPr>
+          <w:rFonts w:ascii="Verdana" w:hAnsi="Verdana" w:cs="Arial"/>
+          <w:bCs/>
+        </w:rPr>
         <w:lastRenderedPageBreak/>
-        <w:t xml:space="preserve">the contractors available on the specific location based on </w:t>
-      </w:r>
-      <w:r>
-        <w:rPr>
-          <w:rFonts w:ascii="Verdana" w:hAnsi="Verdana" w:cs="Arial"/>
-          <w:sz w:val="20"/>
-          <w:szCs w:val="20"/>
-        </w:rPr>
-        <w:t>z</w:t>
-      </w:r>
-      <w:r>
-        <w:rPr>
-          <w:rFonts w:ascii="Verdana" w:hAnsi="Verdana" w:cs="Arial"/>
-          <w:sz w:val="20"/>
-          <w:szCs w:val="20"/>
-        </w:rPr>
-        <w:t xml:space="preserve">ones and </w:t>
-      </w:r>
-      <w:r>
-        <w:rPr>
-          <w:rFonts w:ascii="Verdana" w:hAnsi="Verdana" w:cs="Arial"/>
-          <w:sz w:val="20"/>
-          <w:szCs w:val="20"/>
-        </w:rPr>
-        <w:t>o</w:t>
-      </w:r>
-      <w:r>
-        <w:rPr>
-          <w:rFonts w:ascii="Verdana" w:hAnsi="Verdana" w:cs="Arial"/>
-          <w:sz w:val="20"/>
-          <w:szCs w:val="20"/>
-        </w:rPr>
-        <w:t>peration centers.</w:t>
-      </w:r>
-      <w:r>
-        <w:rPr>
-          <w:rFonts w:ascii="Verdana" w:hAnsi="Verdana" w:cs="Arial"/>
-          <w:sz w:val="20"/>
-          <w:szCs w:val="20"/>
-        </w:rPr>
-        <w:t xml:space="preserve">  It also includes creating and updating</w:t>
-      </w:r>
-      <w:r>
-        <w:rPr>
-          <w:rFonts w:ascii="Verdana" w:hAnsi="Verdana" w:cs="Arial"/>
-          <w:sz w:val="20"/>
-          <w:szCs w:val="20"/>
-        </w:rPr>
-        <w:t xml:space="preserve"> Machines</w:t>
-      </w:r>
-      <w:r>
-        <w:rPr>
-          <w:rFonts w:ascii="Verdana" w:hAnsi="Verdana" w:cs="Arial"/>
-          <w:sz w:val="20"/>
-          <w:szCs w:val="20"/>
-        </w:rPr>
-        <w:t xml:space="preserve"> which are </w:t>
-      </w:r>
-      <w:r>
-        <w:rPr>
-          <w:rFonts w:ascii="Verdana" w:hAnsi="Verdana" w:cs="Arial"/>
-          <w:sz w:val="20"/>
-          <w:szCs w:val="20"/>
-        </w:rPr>
-        <w:t>assign</w:t>
-      </w:r>
-      <w:r>
-        <w:rPr>
-          <w:rFonts w:ascii="Verdana" w:hAnsi="Verdana" w:cs="Arial"/>
-          <w:sz w:val="20"/>
-          <w:szCs w:val="20"/>
-        </w:rPr>
-        <w:t>ed</w:t>
-      </w:r>
-      <w:r>
-        <w:rPr>
-          <w:rFonts w:ascii="Verdana" w:hAnsi="Verdana" w:cs="Arial"/>
-          <w:sz w:val="20"/>
-          <w:szCs w:val="20"/>
-        </w:rPr>
-        <w:t xml:space="preserve"> to Contractors.</w:t>
-      </w:r>
-    </w:p>
-    <w:p>
-      <w:pPr>
-        <w:jc w:val="left"/>
-        <w:rPr>
-          <w:rFonts w:ascii="Verdana" w:hAnsi="Verdana" w:cs="Arial"/>
-          <w:lang w:eastAsia="en-IN"/>
-        </w:rPr>
-      </w:pPr>
-      <w:r>
-        <w:rPr>
-          <w:rFonts w:ascii="Verdana" w:hAnsi="Verdana" w:cs="Arial"/>
-          <w:bCs/>
-        </w:rPr>
         <w:t xml:space="preserve">Roles </w:t>
       </w:r>
       <w:r>
@@ -9250,7 +9167,6 @@
           <w:rFonts w:ascii="Verdana" w:hAnsi="Verdana" w:cs="Arial"/>
           <w:b w:val="0"/>
         </w:rPr>
-        <w:lastRenderedPageBreak/>
         <w:t>Dates of E</w:t>
       </w:r>
       <w:r>
@@ -11101,6 +11017,119 @@
     </w:lvl>
   </w:abstractNum>
   <w:abstractNum w:abstractNumId="6">
+    <w:nsid w:val="0AF86B26"/>
+    <w:multiLevelType w:val="hybridMultilevel"/>
+    <w:tmpl w:val="AD229476"/>
+    <w:lvl w:ilvl="0" w:tplc="0409000B">
+      <w:start w:val="1"/>
+      <w:numFmt w:val="bullet"/>
+      <w:lvlText w:val=""/>
+      <w:lvlJc w:val="left"/>
+      <w:pPr>
+        <w:ind w:left="720" w:hanging="360"/>
+      </w:pPr>
+      <w:rPr>
+        <w:rFonts w:ascii="Wingdings" w:hAnsi="Wingdings" w:hint="default"/>
+      </w:rPr>
+    </w:lvl>
+    <w:lvl w:ilvl="1" w:tplc="04090003" w:tentative="1">
+      <w:start w:val="1"/>
+      <w:numFmt w:val="bullet"/>
+      <w:lvlText w:val="o"/>
+      <w:lvlJc w:val="left"/>
+      <w:pPr>
+        <w:ind w:left="1440" w:hanging="360"/>
+      </w:pPr>
+      <w:rPr>
+        <w:rFonts w:ascii="Courier New" w:hAnsi="Courier New" w:cs="Courier New" w:hint="default"/>
+      </w:rPr>
+    </w:lvl>
+    <w:lvl w:ilvl="2" w:tplc="04090005" w:tentative="1">
+      <w:start w:val="1"/>
+      <w:numFmt w:val="bullet"/>
+      <w:lvlText w:val=""/>
+      <w:lvlJc w:val="left"/>
+      <w:pPr>
+        <w:ind w:left="2160" w:hanging="360"/>
+      </w:pPr>
+      <w:rPr>
+        <w:rFonts w:ascii="Wingdings" w:hAnsi="Wingdings" w:hint="default"/>
+      </w:rPr>
+    </w:lvl>
+    <w:lvl w:ilvl="3" w:tplc="04090001" w:tentative="1">
+      <w:start w:val="1"/>
+      <w:numFmt w:val="bullet"/>
+      <w:lvlText w:val=""/>
+      <w:lvlJc w:val="left"/>
+      <w:pPr>
+        <w:ind w:left="2880" w:hanging="360"/>
+      </w:pPr>
+      <w:rPr>
+        <w:rFonts w:ascii="Symbol" w:hAnsi="Symbol" w:hint="default"/>
+      </w:rPr>
+    </w:lvl>
+    <w:lvl w:ilvl="4" w:tplc="04090003" w:tentative="1">
+      <w:start w:val="1"/>
+      <w:numFmt w:val="bullet"/>
+      <w:lvlText w:val="o"/>
+      <w:lvlJc w:val="left"/>
+      <w:pPr>
+        <w:ind w:left="3600" w:hanging="360"/>
+      </w:pPr>
+      <w:rPr>
+        <w:rFonts w:ascii="Courier New" w:hAnsi="Courier New" w:cs="Courier New" w:hint="default"/>
+      </w:rPr>
+    </w:lvl>
+    <w:lvl w:ilvl="5" w:tplc="04090005" w:tentative="1">
+      <w:start w:val="1"/>
+      <w:numFmt w:val="bullet"/>
+      <w:lvlText w:val=""/>
+      <w:lvlJc w:val="left"/>
+      <w:pPr>
+        <w:ind w:left="4320" w:hanging="360"/>
+      </w:pPr>
+      <w:rPr>
+        <w:rFonts w:ascii="Wingdings" w:hAnsi="Wingdings" w:hint="default"/>
+      </w:rPr>
+    </w:lvl>
+    <w:lvl w:ilvl="6" w:tplc="04090001" w:tentative="1">
+      <w:start w:val="1"/>
+      <w:numFmt w:val="bullet"/>
+      <w:lvlText w:val=""/>
+      <w:lvlJc w:val="left"/>
+      <w:pPr>
+        <w:ind w:left="5040" w:hanging="360"/>
+      </w:pPr>
+      <w:rPr>
+        <w:rFonts w:ascii="Symbol" w:hAnsi="Symbol" w:hint="default"/>
+      </w:rPr>
+    </w:lvl>
+    <w:lvl w:ilvl="7" w:tplc="04090003" w:tentative="1">
+      <w:start w:val="1"/>
+      <w:numFmt w:val="bullet"/>
+      <w:lvlText w:val="o"/>
+      <w:lvlJc w:val="left"/>
+      <w:pPr>
+        <w:ind w:left="5760" w:hanging="360"/>
+      </w:pPr>
+      <w:rPr>
+        <w:rFonts w:ascii="Courier New" w:hAnsi="Courier New" w:cs="Courier New" w:hint="default"/>
+      </w:rPr>
+    </w:lvl>
+    <w:lvl w:ilvl="8" w:tplc="04090005" w:tentative="1">
+      <w:start w:val="1"/>
+      <w:numFmt w:val="bullet"/>
+      <w:lvlText w:val=""/>
+      <w:lvlJc w:val="left"/>
+      <w:pPr>
+        <w:ind w:left="6480" w:hanging="360"/>
+      </w:pPr>
+      <w:rPr>
+        <w:rFonts w:ascii="Wingdings" w:hAnsi="Wingdings" w:hint="default"/>
+      </w:rPr>
+    </w:lvl>
+  </w:abstractNum>
+  <w:abstractNum w:abstractNumId="7">
     <w:nsid w:val="0CE00D7B"/>
     <w:multiLevelType w:val="hybridMultilevel"/>
     <w:tmpl w:val="B9EADB9E"/>
@@ -11213,7 +11242,7 @@
       </w:rPr>
     </w:lvl>
   </w:abstractNum>
-  <w:abstractNum w:abstractNumId="7">
+  <w:abstractNum w:abstractNumId="8">
     <w:nsid w:val="10111077"/>
     <w:multiLevelType w:val="hybridMultilevel"/>
     <w:tmpl w:val="ABF6741E"/>
@@ -11326,7 +11355,7 @@
       </w:rPr>
     </w:lvl>
   </w:abstractNum>
-  <w:abstractNum w:abstractNumId="8">
+  <w:abstractNum w:abstractNumId="9">
     <w:nsid w:val="16020137"/>
     <w:multiLevelType w:val="hybridMultilevel"/>
     <w:tmpl w:val="AE86CBB2"/>
@@ -11439,7 +11468,7 @@
       </w:rPr>
     </w:lvl>
   </w:abstractNum>
-  <w:abstractNum w:abstractNumId="9">
+  <w:abstractNum w:abstractNumId="10">
     <w:nsid w:val="1F6B0CD1"/>
     <w:multiLevelType w:val="hybridMultilevel"/>
     <w:tmpl w:val="C4A0A4D8"/>
@@ -11552,7 +11581,7 @@
       </w:rPr>
     </w:lvl>
   </w:abstractNum>
-  <w:abstractNum w:abstractNumId="10">
+  <w:abstractNum w:abstractNumId="11">
     <w:nsid w:val="27A35CB1"/>
     <w:multiLevelType w:val="hybridMultilevel"/>
     <w:tmpl w:val="67C45C48"/>
@@ -11665,7 +11694,7 @@
       </w:rPr>
     </w:lvl>
   </w:abstractNum>
-  <w:abstractNum w:abstractNumId="11">
+  <w:abstractNum w:abstractNumId="12">
     <w:nsid w:val="2AB75AD4"/>
     <w:multiLevelType w:val="hybridMultilevel"/>
     <w:tmpl w:val="65142ED4"/>
@@ -11805,7 +11834,7 @@
       </w:rPr>
     </w:lvl>
   </w:abstractNum>
-  <w:abstractNum w:abstractNumId="12">
+  <w:abstractNum w:abstractNumId="13">
     <w:nsid w:val="2F5E5892"/>
     <w:multiLevelType w:val="hybridMultilevel"/>
     <w:tmpl w:val="28E4297C"/>
@@ -11918,7 +11947,7 @@
       </w:rPr>
     </w:lvl>
   </w:abstractNum>
-  <w:abstractNum w:abstractNumId="13">
+  <w:abstractNum w:abstractNumId="14">
     <w:nsid w:val="32C61BB7"/>
     <w:multiLevelType w:val="hybridMultilevel"/>
     <w:tmpl w:val="D7B83B5C"/>
@@ -12031,7 +12060,7 @@
       </w:rPr>
     </w:lvl>
   </w:abstractNum>
-  <w:abstractNum w:abstractNumId="14">
+  <w:abstractNum w:abstractNumId="15">
     <w:nsid w:val="32D37A0C"/>
     <w:multiLevelType w:val="hybridMultilevel"/>
     <w:tmpl w:val="FC26E38C"/>
@@ -12171,7 +12200,7 @@
       </w:rPr>
     </w:lvl>
   </w:abstractNum>
-  <w:abstractNum w:abstractNumId="15">
+  <w:abstractNum w:abstractNumId="16">
     <w:nsid w:val="33BD1E46"/>
     <w:multiLevelType w:val="hybridMultilevel"/>
     <w:tmpl w:val="153CE648"/>
@@ -12311,7 +12340,7 @@
       </w:rPr>
     </w:lvl>
   </w:abstractNum>
-  <w:abstractNum w:abstractNumId="16">
+  <w:abstractNum w:abstractNumId="17">
     <w:nsid w:val="355F30F1"/>
     <w:multiLevelType w:val="hybridMultilevel"/>
     <w:tmpl w:val="A134F12A"/>
@@ -12451,7 +12480,7 @@
       </w:rPr>
     </w:lvl>
   </w:abstractNum>
-  <w:abstractNum w:abstractNumId="17">
+  <w:abstractNum w:abstractNumId="18">
     <w:nsid w:val="37E16A44"/>
     <w:multiLevelType w:val="hybridMultilevel"/>
     <w:tmpl w:val="00D0713E"/>
@@ -12564,7 +12593,7 @@
       </w:rPr>
     </w:lvl>
   </w:abstractNum>
-  <w:abstractNum w:abstractNumId="18">
+  <w:abstractNum w:abstractNumId="19">
     <w:nsid w:val="381D6615"/>
     <w:multiLevelType w:val="hybridMultilevel"/>
     <w:tmpl w:val="1966A8F6"/>
@@ -12677,7 +12706,120 @@
       </w:rPr>
     </w:lvl>
   </w:abstractNum>
-  <w:abstractNum w:abstractNumId="19">
+  <w:abstractNum w:abstractNumId="20">
+    <w:nsid w:val="3BCF4046"/>
+    <w:multiLevelType w:val="hybridMultilevel"/>
+    <w:tmpl w:val="1EEA4BA8"/>
+    <w:lvl w:ilvl="0" w:tplc="04090001">
+      <w:start w:val="1"/>
+      <w:numFmt w:val="bullet"/>
+      <w:lvlText w:val=""/>
+      <w:lvlJc w:val="left"/>
+      <w:pPr>
+        <w:ind w:left="720" w:hanging="360"/>
+      </w:pPr>
+      <w:rPr>
+        <w:rFonts w:ascii="Symbol" w:hAnsi="Symbol" w:hint="default"/>
+      </w:rPr>
+    </w:lvl>
+    <w:lvl w:ilvl="1" w:tplc="04090003" w:tentative="1">
+      <w:start w:val="1"/>
+      <w:numFmt w:val="bullet"/>
+      <w:lvlText w:val="o"/>
+      <w:lvlJc w:val="left"/>
+      <w:pPr>
+        <w:ind w:left="1440" w:hanging="360"/>
+      </w:pPr>
+      <w:rPr>
+        <w:rFonts w:ascii="Courier New" w:hAnsi="Courier New" w:cs="Courier New" w:hint="default"/>
+      </w:rPr>
+    </w:lvl>
+    <w:lvl w:ilvl="2" w:tplc="04090005" w:tentative="1">
+      <w:start w:val="1"/>
+      <w:numFmt w:val="bullet"/>
+      <w:lvlText w:val=""/>
+      <w:lvlJc w:val="left"/>
+      <w:pPr>
+        <w:ind w:left="2160" w:hanging="360"/>
+      </w:pPr>
+      <w:rPr>
+        <w:rFonts w:ascii="Wingdings" w:hAnsi="Wingdings" w:hint="default"/>
+      </w:rPr>
+    </w:lvl>
+    <w:lvl w:ilvl="3" w:tplc="04090001" w:tentative="1">
+      <w:start w:val="1"/>
+      <w:numFmt w:val="bullet"/>
+      <w:lvlText w:val=""/>
+      <w:lvlJc w:val="left"/>
+      <w:pPr>
+        <w:ind w:left="2880" w:hanging="360"/>
+      </w:pPr>
+      <w:rPr>
+        <w:rFonts w:ascii="Symbol" w:hAnsi="Symbol" w:hint="default"/>
+      </w:rPr>
+    </w:lvl>
+    <w:lvl w:ilvl="4" w:tplc="04090003" w:tentative="1">
+      <w:start w:val="1"/>
+      <w:numFmt w:val="bullet"/>
+      <w:lvlText w:val="o"/>
+      <w:lvlJc w:val="left"/>
+      <w:pPr>
+        <w:ind w:left="3600" w:hanging="360"/>
+      </w:pPr>
+      <w:rPr>
+        <w:rFonts w:ascii="Courier New" w:hAnsi="Courier New" w:cs="Courier New" w:hint="default"/>
+      </w:rPr>
+    </w:lvl>
+    <w:lvl w:ilvl="5" w:tplc="04090005" w:tentative="1">
+      <w:start w:val="1"/>
+      <w:numFmt w:val="bullet"/>
+      <w:lvlText w:val=""/>
+      <w:lvlJc w:val="left"/>
+      <w:pPr>
+        <w:ind w:left="4320" w:hanging="360"/>
+      </w:pPr>
+      <w:rPr>
+        <w:rFonts w:ascii="Wingdings" w:hAnsi="Wingdings" w:hint="default"/>
+      </w:rPr>
+    </w:lvl>
+    <w:lvl w:ilvl="6" w:tplc="04090001" w:tentative="1">
+      <w:start w:val="1"/>
+      <w:numFmt w:val="bullet"/>
+      <w:lvlText w:val=""/>
+      <w:lvlJc w:val="left"/>
+      <w:pPr>
+        <w:ind w:left="5040" w:hanging="360"/>
+      </w:pPr>
+      <w:rPr>
+        <w:rFonts w:ascii="Symbol" w:hAnsi="Symbol" w:hint="default"/>
+      </w:rPr>
+    </w:lvl>
+    <w:lvl w:ilvl="7" w:tplc="04090003" w:tentative="1">
+      <w:start w:val="1"/>
+      <w:numFmt w:val="bullet"/>
+      <w:lvlText w:val="o"/>
+      <w:lvlJc w:val="left"/>
+      <w:pPr>
+        <w:ind w:left="5760" w:hanging="360"/>
+      </w:pPr>
+      <w:rPr>
+        <w:rFonts w:ascii="Courier New" w:hAnsi="Courier New" w:cs="Courier New" w:hint="default"/>
+      </w:rPr>
+    </w:lvl>
+    <w:lvl w:ilvl="8" w:tplc="04090005" w:tentative="1">
+      <w:start w:val="1"/>
+      <w:numFmt w:val="bullet"/>
+      <w:lvlText w:val=""/>
+      <w:lvlJc w:val="left"/>
+      <w:pPr>
+        <w:ind w:left="6480" w:hanging="360"/>
+      </w:pPr>
+      <w:rPr>
+        <w:rFonts w:ascii="Wingdings" w:hAnsi="Wingdings" w:hint="default"/>
+      </w:rPr>
+    </w:lvl>
+  </w:abstractNum>
+  <w:abstractNum w:abstractNumId="21">
     <w:nsid w:val="3C415081"/>
     <w:multiLevelType w:val="hybridMultilevel"/>
     <w:tmpl w:val="6F4C3098"/>
@@ -12817,7 +12959,7 @@
       </w:rPr>
     </w:lvl>
   </w:abstractNum>
-  <w:abstractNum w:abstractNumId="20">
+  <w:abstractNum w:abstractNumId="22">
     <w:nsid w:val="3C6B0EFC"/>
     <w:multiLevelType w:val="hybridMultilevel"/>
     <w:tmpl w:val="0DE0D0DC"/>
@@ -12930,7 +13072,7 @@
       </w:rPr>
     </w:lvl>
   </w:abstractNum>
-  <w:abstractNum w:abstractNumId="21">
+  <w:abstractNum w:abstractNumId="23">
     <w:nsid w:val="41CA342F"/>
     <w:multiLevelType w:val="hybridMultilevel"/>
     <w:tmpl w:val="60CE2BD0"/>
@@ -13043,7 +13185,120 @@
       </w:rPr>
     </w:lvl>
   </w:abstractNum>
-  <w:abstractNum w:abstractNumId="22">
+  <w:abstractNum w:abstractNumId="24">
+    <w:nsid w:val="42FD31EA"/>
+    <w:multiLevelType w:val="hybridMultilevel"/>
+    <w:tmpl w:val="500A2506"/>
+    <w:lvl w:ilvl="0" w:tplc="0409000B">
+      <w:start w:val="1"/>
+      <w:numFmt w:val="bullet"/>
+      <w:lvlText w:val=""/>
+      <w:lvlJc w:val="left"/>
+      <w:pPr>
+        <w:ind w:left="720" w:hanging="360"/>
+      </w:pPr>
+      <w:rPr>
+        <w:rFonts w:ascii="Wingdings" w:hAnsi="Wingdings" w:hint="default"/>
+      </w:rPr>
+    </w:lvl>
+    <w:lvl w:ilvl="1" w:tplc="04090003" w:tentative="1">
+      <w:start w:val="1"/>
+      <w:numFmt w:val="bullet"/>
+      <w:lvlText w:val="o"/>
+      <w:lvlJc w:val="left"/>
+      <w:pPr>
+        <w:ind w:left="1440" w:hanging="360"/>
+      </w:pPr>
+      <w:rPr>
+        <w:rFonts w:ascii="Courier New" w:hAnsi="Courier New" w:cs="Courier New" w:hint="default"/>
+      </w:rPr>
+    </w:lvl>
+    <w:lvl w:ilvl="2" w:tplc="04090005" w:tentative="1">
+      <w:start w:val="1"/>
+      <w:numFmt w:val="bullet"/>
+      <w:lvlText w:val=""/>
+      <w:lvlJc w:val="left"/>
+      <w:pPr>
+        <w:ind w:left="2160" w:hanging="360"/>
+      </w:pPr>
+      <w:rPr>
+        <w:rFonts w:ascii="Wingdings" w:hAnsi="Wingdings" w:hint="default"/>
+      </w:rPr>
+    </w:lvl>
+    <w:lvl w:ilvl="3" w:tplc="04090001" w:tentative="1">
+      <w:start w:val="1"/>
+      <w:numFmt w:val="bullet"/>
+      <w:lvlText w:val=""/>
+      <w:lvlJc w:val="left"/>
+      <w:pPr>
+        <w:ind w:left="2880" w:hanging="360"/>
+      </w:pPr>
+      <w:rPr>
+        <w:rFonts w:ascii="Symbol" w:hAnsi="Symbol" w:hint="default"/>
+      </w:rPr>
+    </w:lvl>
+    <w:lvl w:ilvl="4" w:tplc="04090003" w:tentative="1">
+      <w:start w:val="1"/>
+      <w:numFmt w:val="bullet"/>
+      <w:lvlText w:val="o"/>
+      <w:lvlJc w:val="left"/>
+      <w:pPr>
+        <w:ind w:left="3600" w:hanging="360"/>
+      </w:pPr>
+      <w:rPr>
+        <w:rFonts w:ascii="Courier New" w:hAnsi="Courier New" w:cs="Courier New" w:hint="default"/>
+      </w:rPr>
+    </w:lvl>
+    <w:lvl w:ilvl="5" w:tplc="04090005" w:tentative="1">
+      <w:start w:val="1"/>
+      <w:numFmt w:val="bullet"/>
+      <w:lvlText w:val=""/>
+      <w:lvlJc w:val="left"/>
+      <w:pPr>
+        <w:ind w:left="4320" w:hanging="360"/>
+      </w:pPr>
+      <w:rPr>
+        <w:rFonts w:ascii="Wingdings" w:hAnsi="Wingdings" w:hint="default"/>
+      </w:rPr>
+    </w:lvl>
+    <w:lvl w:ilvl="6" w:tplc="04090001" w:tentative="1">
+      <w:start w:val="1"/>
+      <w:numFmt w:val="bullet"/>
+      <w:lvlText w:val=""/>
+      <w:lvlJc w:val="left"/>
+      <w:pPr>
+        <w:ind w:left="5040" w:hanging="360"/>
+      </w:pPr>
+      <w:rPr>
+        <w:rFonts w:ascii="Symbol" w:hAnsi="Symbol" w:hint="default"/>
+      </w:rPr>
+    </w:lvl>
+    <w:lvl w:ilvl="7" w:tplc="04090003" w:tentative="1">
+      <w:start w:val="1"/>
+      <w:numFmt w:val="bullet"/>
+      <w:lvlText w:val="o"/>
+      <w:lvlJc w:val="left"/>
+      <w:pPr>
+        <w:ind w:left="5760" w:hanging="360"/>
+      </w:pPr>
+      <w:rPr>
+        <w:rFonts w:ascii="Courier New" w:hAnsi="Courier New" w:cs="Courier New" w:hint="default"/>
+      </w:rPr>
+    </w:lvl>
+    <w:lvl w:ilvl="8" w:tplc="04090005" w:tentative="1">
+      <w:start w:val="1"/>
+      <w:numFmt w:val="bullet"/>
+      <w:lvlText w:val=""/>
+      <w:lvlJc w:val="left"/>
+      <w:pPr>
+        <w:ind w:left="6480" w:hanging="360"/>
+      </w:pPr>
+      <w:rPr>
+        <w:rFonts w:ascii="Wingdings" w:hAnsi="Wingdings" w:hint="default"/>
+      </w:rPr>
+    </w:lvl>
+  </w:abstractNum>
+  <w:abstractNum w:abstractNumId="25">
     <w:nsid w:val="43C80331"/>
     <w:multiLevelType w:val="hybridMultilevel"/>
     <w:tmpl w:val="5A4C7100"/>
@@ -13183,7 +13438,7 @@
       </w:rPr>
     </w:lvl>
   </w:abstractNum>
-  <w:abstractNum w:abstractNumId="23">
+  <w:abstractNum w:abstractNumId="26">
     <w:nsid w:val="60666DDD"/>
     <w:multiLevelType w:val="hybridMultilevel"/>
     <w:tmpl w:val="FD3481FC"/>
@@ -13296,7 +13551,7 @@
       </w:rPr>
     </w:lvl>
   </w:abstractNum>
-  <w:abstractNum w:abstractNumId="24">
+  <w:abstractNum w:abstractNumId="27">
     <w:nsid w:val="638D6C86"/>
     <w:multiLevelType w:val="hybridMultilevel"/>
     <w:tmpl w:val="1974FF02"/>
@@ -13409,7 +13664,7 @@
       </w:rPr>
     </w:lvl>
   </w:abstractNum>
-  <w:abstractNum w:abstractNumId="25">
+  <w:abstractNum w:abstractNumId="28">
     <w:nsid w:val="64184676"/>
     <w:multiLevelType w:val="hybridMultilevel"/>
     <w:tmpl w:val="E4369E14"/>
@@ -13503,7 +13758,7 @@
       </w:pPr>
     </w:lvl>
   </w:abstractNum>
-  <w:abstractNum w:abstractNumId="26">
+  <w:abstractNum w:abstractNumId="29">
     <w:nsid w:val="65B94401"/>
     <w:multiLevelType w:val="hybridMultilevel"/>
     <w:tmpl w:val="5E705C5C"/>
@@ -13643,7 +13898,7 @@
       </w:rPr>
     </w:lvl>
   </w:abstractNum>
-  <w:abstractNum w:abstractNumId="27">
+  <w:abstractNum w:abstractNumId="30">
     <w:nsid w:val="67073458"/>
     <w:multiLevelType w:val="hybridMultilevel"/>
     <w:tmpl w:val="910CF1E0"/>
@@ -13756,7 +14011,7 @@
       </w:rPr>
     </w:lvl>
   </w:abstractNum>
-  <w:abstractNum w:abstractNumId="28">
+  <w:abstractNum w:abstractNumId="31">
     <w:nsid w:val="674D553E"/>
     <w:multiLevelType w:val="hybridMultilevel"/>
     <w:tmpl w:val="F810492E"/>
@@ -13869,7 +14124,7 @@
       </w:pPr>
     </w:lvl>
   </w:abstractNum>
-  <w:abstractNum w:abstractNumId="29">
+  <w:abstractNum w:abstractNumId="32">
     <w:nsid w:val="6924639D"/>
     <w:multiLevelType w:val="hybridMultilevel"/>
     <w:tmpl w:val="6E5091CA"/>
@@ -14009,7 +14264,7 @@
       </w:rPr>
     </w:lvl>
   </w:abstractNum>
-  <w:abstractNum w:abstractNumId="30">
+  <w:abstractNum w:abstractNumId="33">
     <w:nsid w:val="6C844252"/>
     <w:multiLevelType w:val="hybridMultilevel"/>
     <w:tmpl w:val="AE4E515A"/>
@@ -14149,7 +14404,7 @@
       </w:rPr>
     </w:lvl>
   </w:abstractNum>
-  <w:abstractNum w:abstractNumId="31">
+  <w:abstractNum w:abstractNumId="34">
     <w:nsid w:val="719E0CB2"/>
     <w:multiLevelType w:val="hybridMultilevel"/>
     <w:tmpl w:val="62E2173C"/>
@@ -14262,7 +14517,7 @@
       </w:rPr>
     </w:lvl>
   </w:abstractNum>
-  <w:abstractNum w:abstractNumId="32">
+  <w:abstractNum w:abstractNumId="35">
     <w:nsid w:val="741C3A23"/>
     <w:multiLevelType w:val="hybridMultilevel"/>
     <w:tmpl w:val="43AC7084"/>
@@ -14402,7 +14657,7 @@
       </w:rPr>
     </w:lvl>
   </w:abstractNum>
-  <w:abstractNum w:abstractNumId="33">
+  <w:abstractNum w:abstractNumId="36">
     <w:nsid w:val="7E717FA8"/>
     <w:multiLevelType w:val="hybridMultilevel"/>
     <w:tmpl w:val="5A40C274"/>
@@ -14515,7 +14770,7 @@
       </w:rPr>
     </w:lvl>
   </w:abstractNum>
-  <w:abstractNum w:abstractNumId="34">
+  <w:abstractNum w:abstractNumId="37">
     <w:nsid w:val="7EDE4C05"/>
     <w:multiLevelType w:val="hybridMultilevel"/>
     <w:tmpl w:val="997A86C4"/>
@@ -14647,94 +14902,103 @@
     <w:abstractNumId w:val="4"/>
   </w:num>
   <w:num w:numId="6">
+    <w:abstractNumId w:val="37"/>
+  </w:num>
+  <w:num w:numId="7">
+    <w:abstractNumId w:val="33"/>
+  </w:num>
+  <w:num w:numId="8">
+    <w:abstractNumId w:val="29"/>
+  </w:num>
+  <w:num w:numId="9">
+    <w:abstractNumId w:val="35"/>
+  </w:num>
+  <w:num w:numId="10">
+    <w:abstractNumId w:val="12"/>
+  </w:num>
+  <w:num w:numId="11">
+    <w:abstractNumId w:val="17"/>
+  </w:num>
+  <w:num w:numId="12">
+    <w:abstractNumId w:val="25"/>
+  </w:num>
+  <w:num w:numId="13">
+    <w:abstractNumId w:val="32"/>
+  </w:num>
+  <w:num w:numId="14">
+    <w:abstractNumId w:val="15"/>
+  </w:num>
+  <w:num w:numId="15">
+    <w:abstractNumId w:val="21"/>
+  </w:num>
+  <w:num w:numId="16">
+    <w:abstractNumId w:val="23"/>
+  </w:num>
+  <w:num w:numId="17">
+    <w:abstractNumId w:val="13"/>
+  </w:num>
+  <w:num w:numId="18">
     <w:abstractNumId w:val="34"/>
   </w:num>
-  <w:num w:numId="7">
-    <w:abstractNumId w:val="30"/>
-  </w:num>
-  <w:num w:numId="8">
-    <w:abstractNumId w:val="26"/>
-  </w:num>
-  <w:num w:numId="9">
-    <w:abstractNumId w:val="32"/>
-  </w:num>
-  <w:num w:numId="10">
-    <w:abstractNumId w:val="11"/>
-  </w:num>
-  <w:num w:numId="11">
-    <w:abstractNumId w:val="16"/>
-  </w:num>
-  <w:num w:numId="12">
-    <w:abstractNumId w:val="22"/>
-  </w:num>
-  <w:num w:numId="13">
-    <w:abstractNumId w:val="29"/>
-  </w:num>
-  <w:num w:numId="14">
-    <w:abstractNumId w:val="14"/>
-  </w:num>
-  <w:num w:numId="15">
-    <w:abstractNumId w:val="19"/>
-  </w:num>
-  <w:num w:numId="16">
-    <w:abstractNumId w:val="21"/>
-  </w:num>
-  <w:num w:numId="17">
-    <w:abstractNumId w:val="12"/>
-  </w:num>
-  <w:num w:numId="18">
-    <w:abstractNumId w:val="31"/>
-  </w:num>
   <w:num w:numId="19">
-    <w:abstractNumId w:val="17"/>
+    <w:abstractNumId w:val="18"/>
   </w:num>
   <w:num w:numId="20">
     <w:abstractNumId w:val="5"/>
   </w:num>
   <w:num w:numId="21">
-    <w:abstractNumId w:val="18"/>
+    <w:abstractNumId w:val="19"/>
   </w:num>
   <w:num w:numId="22">
+    <w:abstractNumId w:val="31"/>
+  </w:num>
+  <w:num w:numId="23">
+    <w:abstractNumId w:val="16"/>
+  </w:num>
+  <w:num w:numId="24">
+    <w:abstractNumId w:val="27"/>
+  </w:num>
+  <w:num w:numId="25">
+    <w:abstractNumId w:val="14"/>
+  </w:num>
+  <w:num w:numId="26">
+    <w:abstractNumId w:val="7"/>
+  </w:num>
+  <w:num w:numId="27">
+    <w:abstractNumId w:val="30"/>
+  </w:num>
+  <w:num w:numId="28">
+    <w:abstractNumId w:val="10"/>
+  </w:num>
+  <w:num w:numId="29">
+    <w:abstractNumId w:val="26"/>
+  </w:num>
+  <w:num w:numId="30">
+    <w:abstractNumId w:val="11"/>
+  </w:num>
+  <w:num w:numId="31">
+    <w:abstractNumId w:val="9"/>
+  </w:num>
+  <w:num w:numId="32">
+    <w:abstractNumId w:val="22"/>
+  </w:num>
+  <w:num w:numId="33">
+    <w:abstractNumId w:val="8"/>
+  </w:num>
+  <w:num w:numId="34">
+    <w:abstractNumId w:val="36"/>
+  </w:num>
+  <w:num w:numId="35">
     <w:abstractNumId w:val="28"/>
   </w:num>
-  <w:num w:numId="23">
-    <w:abstractNumId w:val="15"/>
+  <w:num w:numId="36">
+    <w:abstractNumId w:val="20"/>
   </w:num>
-  <w:num w:numId="24">
+  <w:num w:numId="37">
     <w:abstractNumId w:val="24"/>
   </w:num>
-  <w:num w:numId="25">
-    <w:abstractNumId w:val="13"/>
-  </w:num>
-  <w:num w:numId="26">
+  <w:num w:numId="38">
     <w:abstractNumId w:val="6"/>
-  </w:num>
-  <w:num w:numId="27">
-    <w:abstractNumId w:val="27"/>
-  </w:num>
-  <w:num w:numId="28">
-    <w:abstractNumId w:val="9"/>
-  </w:num>
-  <w:num w:numId="29">
-    <w:abstractNumId w:val="23"/>
-  </w:num>
-  <w:num w:numId="30">
-    <w:abstractNumId w:val="10"/>
-  </w:num>
-  <w:num w:numId="31">
-    <w:abstractNumId w:val="8"/>
-  </w:num>
-  <w:num w:numId="32">
-    <w:abstractNumId w:val="20"/>
-  </w:num>
-  <w:num w:numId="33">
-    <w:abstractNumId w:val="7"/>
-  </w:num>
-  <w:num w:numId="34">
-    <w:abstractNumId w:val="33"/>
-  </w:num>
-  <w:num w:numId="35">
-    <w:abstractNumId w:val="25"/>
   </w:num>
 </w:numbering>
 </file>
@@ -15978,9 +16242,12 @@
 </file>
 
 <file path=customXml/item1.xml><?xml version="1.0" encoding="utf-8"?>
-<p:properties xmlns:p="http://schemas.microsoft.com/office/2006/metadata/properties" xmlns:xsi="http://www.w3.org/2001/XMLSchema-instance">
-  <documentManagement/>
-</p:properties>
+<?mso-contentType ?>
+<FormTemplates xmlns="http://schemas.microsoft.com/sharepoint/v3/contenttype/forms">
+  <Display>DocumentLibraryForm</Display>
+  <Edit>DocumentLibraryForm</Edit>
+  <New>DocumentLibraryForm</New>
+</FormTemplates>
 </file>
 
 <file path=customXml/item2.xml><?xml version="1.0" encoding="utf-8"?>
@@ -16033,12 +16300,9 @@
 </file>
 
 <file path=customXml/item3.xml><?xml version="1.0" encoding="utf-8"?>
-<?mso-contentType ?>
-<FormTemplates xmlns="http://schemas.microsoft.com/sharepoint/v3/contenttype/forms">
-  <Display>DocumentLibraryForm</Display>
-  <Edit>DocumentLibraryForm</Edit>
-  <New>DocumentLibraryForm</New>
-</FormTemplates>
+<p:properties xmlns:p="http://schemas.microsoft.com/office/2006/metadata/properties" xmlns:xsi="http://www.w3.org/2001/XMLSchema-instance">
+  <documentManagement/>
+</p:properties>
 </file>
 
 <file path=customXml/item4.xml><?xml version="1.0" encoding="utf-8"?>
@@ -16046,9 +16310,9 @@
 </file>
 
 <file path=customXml/itemProps1.xml><?xml version="1.0" encoding="utf-8"?>
-<ds:datastoreItem xmlns:ds="http://schemas.openxmlformats.org/officeDocument/2006/customXml" ds:itemID="{C61420B6-E3BE-4BBF-85ED-7467D726BE74}">
+<ds:datastoreItem xmlns:ds="http://schemas.openxmlformats.org/officeDocument/2006/customXml" ds:itemID="{7576B674-8345-4846-9339-9D21D7A237B6}">
   <ds:schemaRefs>
-    <ds:schemaRef ds:uri="http://schemas.microsoft.com/office/2006/metadata/properties"/>
+    <ds:schemaRef ds:uri="http://schemas.microsoft.com/sharepoint/v3/contenttype/forms"/>
   </ds:schemaRefs>
 </ds:datastoreItem>
 </file>
@@ -16069,9 +16333,9 @@
 </file>
 
 <file path=customXml/itemProps3.xml><?xml version="1.0" encoding="utf-8"?>
-<ds:datastoreItem xmlns:ds="http://schemas.openxmlformats.org/officeDocument/2006/customXml" ds:itemID="{7576B674-8345-4846-9339-9D21D7A237B6}">
+<ds:datastoreItem xmlns:ds="http://schemas.openxmlformats.org/officeDocument/2006/customXml" ds:itemID="{C61420B6-E3BE-4BBF-85ED-7467D726BE74}">
   <ds:schemaRefs>
-    <ds:schemaRef ds:uri="http://schemas.microsoft.com/sharepoint/v3/contenttype/forms"/>
+    <ds:schemaRef ds:uri="http://schemas.microsoft.com/office/2006/metadata/properties"/>
   </ds:schemaRefs>
 </ds:datastoreItem>
 </file>

</xml_diff>